<commit_message>
Doku Wahl der Prog.-Sprach und Struktur
</commit_message>
<xml_diff>
--- a/Doku.docx
+++ b/Doku.docx
@@ -229,17 +229,8 @@
                     <w:b/>
                     <w:bCs/>
                   </w:rPr>
-                  <w:t xml:space="preserve"> Bock, Mario </w:t>
+                  <w:t xml:space="preserve"> Bock, Mario Waxenegger</w:t>
                 </w:r>
-                <w:proofErr w:type="spellStart"/>
-                <w:r>
-                  <w:rPr>
-                    <w:b/>
-                    <w:bCs/>
-                  </w:rPr>
-                  <w:t>Waxenegger</w:t>
-                </w:r>
-                <w:proofErr w:type="spellEnd"/>
               </w:p>
             </w:tc>
           </w:tr>
@@ -327,6 +318,48 @@
         </w:p>
       </w:sdtContent>
     </w:sdt>
+    <w:p>
+      <w:pPr>
+        <w:pStyle w:val="berschrift1"/>
+      </w:pPr>
+      <w:r>
+        <w:lastRenderedPageBreak/>
+        <w:t>Realisierung</w:t>
+      </w:r>
+    </w:p>
+    <w:p>
+      <w:pPr>
+        <w:pStyle w:val="berschrift2"/>
+      </w:pPr>
+      <w:r>
+        <w:t>Wahl der Programmiersprache und des Grundkonzepts</w:t>
+      </w:r>
+    </w:p>
+    <w:p>
+      <w:r>
+        <w:t>Bei der Wahl der Programmiersprache für dieses Projekt fiehl unsere Wahl auf C++. Diese Sprache haben wir bereits theoretisch im 2. Semester gelernt. Das Projekt bot nun die Möglichkeit auch praktische Erfahrungen mit dieser Sprache zu sammeln.</w:t>
+      </w:r>
+    </w:p>
+    <w:p>
+      <w:r>
+        <w:t>Durch die Vorlesung Software Engineering I im 3. Semester  haben wir bereits Einblicke in das Themenfeld Entwurfsmuster bekommen. Dies führte zu der Idee den Simulator gemäß dem Model-View-Controller-Entwurfsmuster zu strukturieren. Dies hat zur Folge, dass die GUI als eigenständiges Modul aufgefasst wird</w:t>
+      </w:r>
+      <w:r>
+        <w:rPr>
+          <w:color w:val="FF0000"/>
+        </w:rPr>
+        <w:t>. In Folge dessen wird in der Dokumentation nicht näher auf die Funktionsweise der GUI eingegangen.</w:t>
+      </w:r>
+      <w:r>
+        <w:rPr>
+          <w:color w:val="FF0000"/>
+        </w:rPr>
+        <w:t xml:space="preserve"> &lt;- Das im Kapitel Struktur schreiben und kurz die Funktion der GUI erläutern. </w:t>
+      </w:r>
+      <w:r>
+        <w:t>Dies wurde mit Sicherheit, vor allem bei der Trennung von Model und Controller, nicht in Gänze umgesetzt, da dies einen immensen Aufwand nach sich gezogen hätte und nicht in Relation zum eigentlich Projektziel stand.</w:t>
+      </w:r>
+    </w:p>
     <w:p/>
     <w:sectPr>
       <w:pgSz w:w="11906" w:h="16838"/>
@@ -573,6 +606,30 @@
       <w:szCs w:val="28"/>
     </w:rPr>
   </w:style>
+  <w:style w:type="paragraph" w:styleId="berschrift2">
+    <w:name w:val="heading 2"/>
+    <w:basedOn w:val="Standard"/>
+    <w:next w:val="Standard"/>
+    <w:link w:val="berschrift2Zchn"/>
+    <w:uiPriority w:val="9"/>
+    <w:unhideWhenUsed/>
+    <w:qFormat/>
+    <w:rsid w:val="005F6FCD"/>
+    <w:pPr>
+      <w:keepNext/>
+      <w:keepLines/>
+      <w:spacing w:before="200" w:after="0"/>
+      <w:outlineLvl w:val="1"/>
+    </w:pPr>
+    <w:rPr>
+      <w:rFonts w:asciiTheme="majorHAnsi" w:eastAsiaTheme="majorEastAsia" w:hAnsiTheme="majorHAnsi" w:cstheme="majorBidi"/>
+      <w:b/>
+      <w:bCs/>
+      <w:color w:val="4F81BD" w:themeColor="accent1"/>
+      <w:sz w:val="26"/>
+      <w:szCs w:val="26"/>
+    </w:rPr>
+  </w:style>
   <w:style w:type="character" w:default="1" w:styleId="Absatz-Standardschriftart">
     <w:name w:val="Default Paragraph Font"/>
     <w:uiPriority w:val="1"/>
@@ -716,6 +773,21 @@
     <w:uiPriority w:val="99"/>
     <w:semiHidden/>
     <w:rsid w:val="0039145D"/>
+  </w:style>
+  <w:style w:type="character" w:customStyle="1" w:styleId="berschrift2Zchn">
+    <w:name w:val="Überschrift 2 Zchn"/>
+    <w:basedOn w:val="Absatz-Standardschriftart"/>
+    <w:link w:val="berschrift2"/>
+    <w:uiPriority w:val="9"/>
+    <w:rsid w:val="005F6FCD"/>
+    <w:rPr>
+      <w:rFonts w:asciiTheme="majorHAnsi" w:eastAsiaTheme="majorEastAsia" w:hAnsiTheme="majorHAnsi" w:cstheme="majorBidi"/>
+      <w:b/>
+      <w:bCs/>
+      <w:color w:val="4F81BD" w:themeColor="accent1"/>
+      <w:sz w:val="26"/>
+      <w:szCs w:val="26"/>
+    </w:rPr>
   </w:style>
 </w:styles>
 </file>
@@ -784,36 +856,6 @@
         </w:p>
       </w:docPartBody>
     </w:docPart>
-    <w:docPart>
-      <w:docPartPr>
-        <w:name w:val="2649EF49EAF447BD90BB4C1464739E65"/>
-        <w:category>
-          <w:name w:val="Allgemein"/>
-          <w:gallery w:val="placeholder"/>
-        </w:category>
-        <w:types>
-          <w:type w:val="bbPlcHdr"/>
-        </w:types>
-        <w:behaviors>
-          <w:behavior w:val="content"/>
-        </w:behaviors>
-        <w:guid w:val="{7C58F832-4A70-48EB-B96B-AD1F264EB7A8}"/>
-      </w:docPartPr>
-      <w:docPartBody>
-        <w:p>
-          <w:pPr>
-            <w:pStyle w:val="2649EF49EAF447BD90BB4C1464739E65"/>
-          </w:pPr>
-          <w:r>
-            <w:rPr>
-              <w:b/>
-              <w:bCs/>
-            </w:rPr>
-            <w:t>[Wählen Sie das Datum aus]</w:t>
-          </w:r>
-        </w:p>
-      </w:docPartBody>
-    </w:docPart>
   </w:docParts>
 </w:glossaryDocument>
 </file>
@@ -845,8 +887,9 @@
     <w:panose1 w:val="020B0604030504040204"/>
     <w:charset w:val="00"/>
     <w:family w:val="swiss"/>
+    <w:notTrueType/>
     <w:pitch w:val="variable"/>
-    <w:sig w:usb0="E1002EFF" w:usb1="C000605B" w:usb2="00000029" w:usb3="00000000" w:csb0="000101FF" w:csb1="00000000"/>
+    <w:sig w:usb0="00000003" w:usb1="00000000" w:usb2="00000000" w:usb3="00000000" w:csb0="00000001" w:csb1="00000000"/>
   </w:font>
 </w:fonts>
 </file>
@@ -864,6 +907,7 @@
     <w:rsidRoot w:val="004077D0"/>
     <w:rsid w:val="001C5810"/>
     <w:rsid w:val="004077D0"/>
+    <w:rsid w:val="00DC4F66"/>
   </w:rsids>
   <m:mathPr>
     <m:mathFont m:val="Cambria Math"/>
@@ -1044,6 +1088,7 @@
   <w:style w:type="paragraph" w:default="1" w:styleId="Standard">
     <w:name w:val="Normal"/>
     <w:qFormat/>
+    <w:rsid w:val="00DC4F66"/>
   </w:style>
   <w:style w:type="character" w:default="1" w:styleId="Absatz-Standardschriftart">
     <w:name w:val="Default Paragraph Font"/>
@@ -1445,7 +1490,7 @@
 </file>
 
 <file path=customXml/itemProps2.xml><?xml version="1.0" encoding="utf-8"?>
-<ds:datastoreItem xmlns:ds="http://schemas.openxmlformats.org/officeDocument/2006/customXml" ds:itemID="{C7D64A65-904B-4A60-BE55-83B1DE1C5F8E}">
+<ds:datastoreItem xmlns:ds="http://schemas.openxmlformats.org/officeDocument/2006/customXml" ds:itemID="{F86C59AD-6F77-45AA-91CD-6EA4366E72E8}">
   <ds:schemaRefs>
     <ds:schemaRef ds:uri="http://schemas.openxmlformats.org/officeDocument/2006/bibliography"/>
   </ds:schemaRefs>

</xml_diff>